<commit_message>
updated store to check if user has completed a questionnaire and redirect accordingly
</commit_message>
<xml_diff>
--- a/public/files/Table 3-2-C.docx
+++ b/public/files/Table 3-2-C.docx
@@ -403,99 +403,7 @@
                 <w:szCs w:val="24"/>
                 <w14:ligatures w14:val="none"/>
               </w:rPr>
-              <w:t>PC:</w:t>
-            </w:r>
-            <w:r>
-              <w:rPr>
-                <w:rFonts w:ascii="Times New Roman" w:eastAsia="Times New Roman" w:hAnsi="Times New Roman" w:cs="Times New Roman"/>
-                <w:kern w:val="0"/>
-                <w:sz w:val="24"/>
-                <w:szCs w:val="24"/>
-                <w14:ligatures w14:val="none"/>
-              </w:rPr>
-              <w:t> </w:t>
-            </w:r>
-            <w:r>
-              <w:rPr>
-                <w:rFonts w:ascii="Times New Roman" w:eastAsia="Times New Roman" w:hAnsi="Times New Roman" w:cs="Times New Roman"/>
-                <w:kern w:val="0"/>
-                <w:sz w:val="24"/>
-                <w:szCs w:val="24"/>
-                <w14:ligatures w14:val="none"/>
-              </w:rPr>
-              <w:t>{</w:t>
-            </w:r>
-            <w:r>
-              <w:rPr>
-                <w:rFonts w:ascii="Times New Roman" w:eastAsia="Times New Roman" w:hAnsi="Times New Roman" w:cs="Times New Roman"/>
-                <w:kern w:val="0"/>
-                <w:sz w:val="24"/>
-                <w:szCs w:val="24"/>
-                <w14:ligatures w14:val="none"/>
-              </w:rPr>
-              <w:t>#</w:t>
-            </w:r>
-            <w:proofErr w:type="gramStart"/>
-            <w:r>
-              <w:rPr>
-                <w:rFonts w:ascii="Times New Roman" w:eastAsia="Times New Roman" w:hAnsi="Times New Roman" w:cs="Times New Roman"/>
-                <w:kern w:val="0"/>
-                <w:sz w:val="24"/>
-                <w:szCs w:val="24"/>
-                <w14:ligatures w14:val="none"/>
-              </w:rPr>
-              <w:t>browser</w:t>
-            </w:r>
-            <w:r>
-              <w:rPr>
-                <w:rFonts w:ascii="Times New Roman" w:eastAsia="Times New Roman" w:hAnsi="Times New Roman" w:cs="Times New Roman"/>
-                <w:kern w:val="0"/>
-                <w:sz w:val="24"/>
-                <w:szCs w:val="24"/>
-                <w14:ligatures w14:val="none"/>
-              </w:rPr>
-              <w:t>s</w:t>
-            </w:r>
-            <w:r>
-              <w:rPr>
-                <w:rFonts w:ascii="Times New Roman" w:eastAsia="Times New Roman" w:hAnsi="Times New Roman" w:cs="Times New Roman"/>
-                <w:kern w:val="0"/>
-                <w:sz w:val="24"/>
-                <w:szCs w:val="24"/>
-                <w14:ligatures w14:val="none"/>
-              </w:rPr>
-              <w:t>}</w:t>
-            </w:r>
-            <w:r>
-              <w:rPr>
-                <w:rFonts w:ascii="Times New Roman" w:eastAsia="Times New Roman" w:hAnsi="Times New Roman" w:cs="Times New Roman"/>
-                <w:kern w:val="0"/>
-                <w:sz w:val="24"/>
-                <w:szCs w:val="24"/>
-                <w14:ligatures w14:val="none"/>
-              </w:rPr>
-              <w:t>{.}</w:t>
-            </w:r>
-            <w:proofErr w:type="gramEnd"/>
-            <w:r>
-              <w:rPr>
-                <w:rFonts w:ascii="Times New Roman" w:eastAsia="Times New Roman" w:hAnsi="Times New Roman" w:cs="Times New Roman"/>
-                <w:kern w:val="0"/>
-                <w:sz w:val="24"/>
-                <w:szCs w:val="24"/>
-                <w14:ligatures w14:val="none"/>
-              </w:rPr>
-              <w:t>{/browsers}</w:t>
-            </w:r>
-            <w:r>
-              <w:rPr>
-                <w:rFonts w:ascii="Times New Roman" w:eastAsia="Times New Roman" w:hAnsi="Times New Roman" w:cs="Times New Roman"/>
-                <w:kern w:val="0"/>
-                <w:sz w:val="24"/>
-                <w:szCs w:val="24"/>
-                <w14:ligatures w14:val="none"/>
-              </w:rPr>
-              <w:t>, </w:t>
+              <w:t>{devicePlatform}</w:t>
             </w:r>
             <w:r>
               <w:rPr>
@@ -507,17 +415,89 @@
                 <w:szCs w:val="24"/>
                 <w14:ligatures w14:val="none"/>
               </w:rPr>
-              <w:t>Android Mobile Devices:</w:t>
-            </w:r>
-            <w:r>
-              <w:rPr>
-                <w:rFonts w:ascii="Times New Roman" w:eastAsia="Times New Roman" w:hAnsi="Times New Roman" w:cs="Times New Roman"/>
-                <w:kern w:val="0"/>
-                <w:sz w:val="24"/>
-                <w:szCs w:val="24"/>
-                <w14:ligatures w14:val="none"/>
-              </w:rPr>
-              <w:t> Tablet</w:t>
+              <w:t>:</w:t>
+            </w:r>
+            <w:r>
+              <w:rPr>
+                <w:rFonts w:ascii="Times New Roman" w:eastAsia="Times New Roman" w:hAnsi="Times New Roman" w:cs="Times New Roman"/>
+                <w:kern w:val="0"/>
+                <w:sz w:val="24"/>
+                <w:szCs w:val="24"/>
+                <w14:ligatures w14:val="none"/>
+              </w:rPr>
+              <w:t> </w:t>
+            </w:r>
+            <w:r>
+              <w:rPr>
+                <w:rFonts w:ascii="Times New Roman" w:eastAsia="Times New Roman" w:hAnsi="Times New Roman" w:cs="Times New Roman"/>
+                <w:kern w:val="0"/>
+                <w:sz w:val="24"/>
+                <w:szCs w:val="24"/>
+                <w14:ligatures w14:val="none"/>
+              </w:rPr>
+              <w:t>{</w:t>
+            </w:r>
+            <w:r>
+              <w:rPr>
+                <w:rFonts w:ascii="Times New Roman" w:eastAsia="Times New Roman" w:hAnsi="Times New Roman" w:cs="Times New Roman"/>
+                <w:kern w:val="0"/>
+                <w:sz w:val="24"/>
+                <w:szCs w:val="24"/>
+                <w14:ligatures w14:val="none"/>
+              </w:rPr>
+              <w:t>#</w:t>
+            </w:r>
+            <w:proofErr w:type="gramStart"/>
+            <w:r>
+              <w:rPr>
+                <w:rFonts w:ascii="Times New Roman" w:eastAsia="Times New Roman" w:hAnsi="Times New Roman" w:cs="Times New Roman"/>
+                <w:kern w:val="0"/>
+                <w:sz w:val="24"/>
+                <w:szCs w:val="24"/>
+                <w14:ligatures w14:val="none"/>
+              </w:rPr>
+              <w:t>browser</w:t>
+            </w:r>
+            <w:r>
+              <w:rPr>
+                <w:rFonts w:ascii="Times New Roman" w:eastAsia="Times New Roman" w:hAnsi="Times New Roman" w:cs="Times New Roman"/>
+                <w:kern w:val="0"/>
+                <w:sz w:val="24"/>
+                <w:szCs w:val="24"/>
+                <w14:ligatures w14:val="none"/>
+              </w:rPr>
+              <w:t>s</w:t>
+            </w:r>
+            <w:r>
+              <w:rPr>
+                <w:rFonts w:ascii="Times New Roman" w:eastAsia="Times New Roman" w:hAnsi="Times New Roman" w:cs="Times New Roman"/>
+                <w:kern w:val="0"/>
+                <w:sz w:val="24"/>
+                <w:szCs w:val="24"/>
+                <w14:ligatures w14:val="none"/>
+              </w:rPr>
+              <w:t>}</w:t>
+            </w:r>
+            <w:r>
+              <w:rPr>
+                <w:rFonts w:ascii="Times New Roman" w:eastAsia="Times New Roman" w:hAnsi="Times New Roman" w:cs="Times New Roman"/>
+                <w:kern w:val="0"/>
+                <w:sz w:val="24"/>
+                <w:szCs w:val="24"/>
+                <w14:ligatures w14:val="none"/>
+              </w:rPr>
+              <w:t>{.}</w:t>
+            </w:r>
+            <w:proofErr w:type="gramEnd"/>
+            <w:r>
+              <w:rPr>
+                <w:rFonts w:ascii="Times New Roman" w:eastAsia="Times New Roman" w:hAnsi="Times New Roman" w:cs="Times New Roman"/>
+                <w:kern w:val="0"/>
+                <w:sz w:val="24"/>
+                <w:szCs w:val="24"/>
+                <w14:ligatures w14:val="none"/>
+              </w:rPr>
+              <w:t>{/browsers}</w:t>
             </w:r>
             <w:r>
               <w:rPr>

</xml_diff>

<commit_message>
updated reports; updated store to reset after logout
</commit_message>
<xml_diff>
--- a/public/files/Table 3-2-C.docx
+++ b/public/files/Table 3-2-C.docx
@@ -351,16 +351,6 @@
                 <w14:ligatures w14:val="none"/>
               </w:rPr>
             </w:pPr>
-            <w:r>
-              <w:rPr>
-                <w:rFonts w:ascii="Times New Roman" w:eastAsia="Times New Roman" w:hAnsi="Times New Roman" w:cs="Times New Roman"/>
-                <w:kern w:val="0"/>
-                <w:sz w:val="24"/>
-                <w:szCs w:val="24"/>
-                <w14:ligatures w14:val="none"/>
-              </w:rPr>
-              <w:t>{/user}</w:t>
-            </w:r>
           </w:p>
         </w:tc>
         <w:tc>
@@ -403,8 +393,9 @@
                 <w:szCs w:val="24"/>
                 <w14:ligatures w14:val="none"/>
               </w:rPr>
-              <w:t>{devicePlatform}</w:t>
-            </w:r>
+              <w:t>{</w:t>
+            </w:r>
+            <w:proofErr w:type="spellStart"/>
             <w:r>
               <w:rPr>
                 <w:rFonts w:ascii="Times New Roman" w:eastAsia="Times New Roman" w:hAnsi="Times New Roman" w:cs="Times New Roman"/>
@@ -415,6 +406,31 @@
                 <w:szCs w:val="24"/>
                 <w14:ligatures w14:val="none"/>
               </w:rPr>
+              <w:t>devicePlatform</w:t>
+            </w:r>
+            <w:proofErr w:type="spellEnd"/>
+            <w:r>
+              <w:rPr>
+                <w:rFonts w:ascii="Times New Roman" w:eastAsia="Times New Roman" w:hAnsi="Times New Roman" w:cs="Times New Roman"/>
+                <w:b/>
+                <w:bCs/>
+                <w:kern w:val="0"/>
+                <w:sz w:val="24"/>
+                <w:szCs w:val="24"/>
+                <w14:ligatures w14:val="none"/>
+              </w:rPr>
+              <w:t>}</w:t>
+            </w:r>
+            <w:r>
+              <w:rPr>
+                <w:rFonts w:ascii="Times New Roman" w:eastAsia="Times New Roman" w:hAnsi="Times New Roman" w:cs="Times New Roman"/>
+                <w:b/>
+                <w:bCs/>
+                <w:kern w:val="0"/>
+                <w:sz w:val="24"/>
+                <w:szCs w:val="24"/>
+                <w14:ligatures w14:val="none"/>
+              </w:rPr>
               <w:t>:</w:t>
             </w:r>
             <w:r>
@@ -507,8 +523,77 @@
                 <w:szCs w:val="24"/>
                 <w14:ligatures w14:val="none"/>
               </w:rPr>
-              <w:t>{/data}</w:t>
-            </w:r>
+              <w:t>{/user}{/data}</w:t>
+            </w:r>
+          </w:p>
+        </w:tc>
+      </w:tr>
+      <w:tr>
+        <w:trPr>
+          <w:jc w:val="center"/>
+        </w:trPr>
+        <w:tc>
+          <w:tcPr>
+            <w:tcW w:w="0" w:type="auto"/>
+            <w:tcBorders>
+              <w:top w:val="single" w:sz="6" w:space="0" w:color="000000"/>
+              <w:left w:val="single" w:sz="6" w:space="0" w:color="000000"/>
+              <w:bottom w:val="single" w:sz="6" w:space="0" w:color="000000"/>
+              <w:right w:val="single" w:sz="6" w:space="0" w:color="000000"/>
+            </w:tcBorders>
+            <w:tcMar>
+              <w:top w:w="15" w:type="dxa"/>
+              <w:left w:w="75" w:type="dxa"/>
+              <w:bottom w:w="15" w:type="dxa"/>
+              <w:right w:w="75" w:type="dxa"/>
+            </w:tcMar>
+            <w:vAlign w:val="center"/>
+          </w:tcPr>
+          <w:p>
+            <w:pPr>
+              <w:spacing w:after="0" w:line="240" w:lineRule="auto"/>
+              <w:jc w:val="center"/>
+              <w:rPr>
+                <w:rFonts w:ascii="Times New Roman" w:eastAsia="Times New Roman" w:hAnsi="Times New Roman" w:cs="Times New Roman"/>
+                <w:kern w:val="0"/>
+                <w:sz w:val="24"/>
+                <w:szCs w:val="24"/>
+                <w14:ligatures w14:val="none"/>
+              </w:rPr>
+            </w:pPr>
+          </w:p>
+        </w:tc>
+        <w:tc>
+          <w:tcPr>
+            <w:tcW w:w="0" w:type="auto"/>
+            <w:tcBorders>
+              <w:top w:val="single" w:sz="6" w:space="0" w:color="000000"/>
+              <w:left w:val="single" w:sz="6" w:space="0" w:color="000000"/>
+              <w:bottom w:val="single" w:sz="6" w:space="0" w:color="000000"/>
+              <w:right w:val="single" w:sz="6" w:space="0" w:color="000000"/>
+            </w:tcBorders>
+            <w:tcMar>
+              <w:top w:w="15" w:type="dxa"/>
+              <w:left w:w="75" w:type="dxa"/>
+              <w:bottom w:w="15" w:type="dxa"/>
+              <w:right w:w="75" w:type="dxa"/>
+            </w:tcMar>
+            <w:vAlign w:val="center"/>
+          </w:tcPr>
+          <w:p>
+            <w:pPr>
+              <w:spacing w:after="0" w:line="240" w:lineRule="auto"/>
+              <w:jc w:val="center"/>
+              <w:rPr>
+                <w:rFonts w:ascii="Times New Roman" w:eastAsia="Times New Roman" w:hAnsi="Times New Roman" w:cs="Times New Roman"/>
+                <w:b/>
+                <w:bCs/>
+                <w:kern w:val="0"/>
+                <w:sz w:val="24"/>
+                <w:szCs w:val="24"/>
+                <w14:ligatures w14:val="none"/>
+              </w:rPr>
+            </w:pPr>
           </w:p>
         </w:tc>
       </w:tr>
@@ -677,7 +762,18 @@
                 <w:szCs w:val="24"/>
                 <w14:ligatures w14:val="none"/>
               </w:rPr>
-              <w:t>{percent_</w:t>
+              <w:t>{</w:t>
+            </w:r>
+            <w:proofErr w:type="spellStart"/>
+            <w:r>
+              <w:rPr>
+                <w:rFonts w:ascii="Times New Roman" w:eastAsia="Times New Roman" w:hAnsi="Times New Roman" w:cs="Times New Roman"/>
+                <w:kern w:val="0"/>
+                <w:sz w:val="24"/>
+                <w:szCs w:val="24"/>
+                <w14:ligatures w14:val="none"/>
+              </w:rPr>
+              <w:t>percent_</w:t>
             </w:r>
             <w:proofErr w:type="gramStart"/>
             <w:r>
@@ -688,7 +784,18 @@
                 <w:szCs w:val="24"/>
                 <w14:ligatures w14:val="none"/>
               </w:rPr>
-              <w:t>pc}</w:t>
+              <w:t>pc</w:t>
+            </w:r>
+            <w:proofErr w:type="spellEnd"/>
+            <w:r>
+              <w:rPr>
+                <w:rFonts w:ascii="Times New Roman" w:eastAsia="Times New Roman" w:hAnsi="Times New Roman" w:cs="Times New Roman"/>
+                <w:kern w:val="0"/>
+                <w:sz w:val="24"/>
+                <w:szCs w:val="24"/>
+                <w14:ligatures w14:val="none"/>
+              </w:rPr>
+              <w:t>}</w:t>
             </w:r>
             <w:r>
               <w:rPr>
@@ -794,7 +901,18 @@
                 <w:szCs w:val="24"/>
                 <w14:ligatures w14:val="none"/>
               </w:rPr>
-              <w:t>{percent_</w:t>
+              <w:t>{</w:t>
+            </w:r>
+            <w:proofErr w:type="spellStart"/>
+            <w:r>
+              <w:rPr>
+                <w:rFonts w:ascii="Times New Roman" w:eastAsia="Times New Roman" w:hAnsi="Times New Roman" w:cs="Times New Roman"/>
+                <w:kern w:val="0"/>
+                <w:sz w:val="24"/>
+                <w:szCs w:val="24"/>
+                <w14:ligatures w14:val="none"/>
+              </w:rPr>
+              <w:t>percent_</w:t>
             </w:r>
             <w:proofErr w:type="gramStart"/>
             <w:r>
@@ -805,7 +923,18 @@
                 <w:szCs w:val="24"/>
                 <w14:ligatures w14:val="none"/>
               </w:rPr>
-              <w:t>mac}</w:t>
+              <w:t>mac</w:t>
+            </w:r>
+            <w:proofErr w:type="spellEnd"/>
+            <w:r>
+              <w:rPr>
+                <w:rFonts w:ascii="Times New Roman" w:eastAsia="Times New Roman" w:hAnsi="Times New Roman" w:cs="Times New Roman"/>
+                <w:kern w:val="0"/>
+                <w:sz w:val="24"/>
+                <w:szCs w:val="24"/>
+                <w14:ligatures w14:val="none"/>
+              </w:rPr>
+              <w:t>}</w:t>
             </w:r>
             <w:r>
               <w:rPr>
@@ -911,7 +1040,18 @@
                 <w:szCs w:val="24"/>
                 <w14:ligatures w14:val="none"/>
               </w:rPr>
-              <w:t>{percent_</w:t>
+              <w:t>{</w:t>
+            </w:r>
+            <w:proofErr w:type="spellStart"/>
+            <w:r>
+              <w:rPr>
+                <w:rFonts w:ascii="Times New Roman" w:eastAsia="Times New Roman" w:hAnsi="Times New Roman" w:cs="Times New Roman"/>
+                <w:kern w:val="0"/>
+                <w:sz w:val="24"/>
+                <w:szCs w:val="24"/>
+                <w14:ligatures w14:val="none"/>
+              </w:rPr>
+              <w:t>percent_</w:t>
             </w:r>
             <w:proofErr w:type="gramStart"/>
             <w:r>
@@ -922,7 +1062,18 @@
                 <w:szCs w:val="24"/>
                 <w14:ligatures w14:val="none"/>
               </w:rPr>
-              <w:t>ios}</w:t>
+              <w:t>ios</w:t>
+            </w:r>
+            <w:proofErr w:type="spellEnd"/>
+            <w:r>
+              <w:rPr>
+                <w:rFonts w:ascii="Times New Roman" w:eastAsia="Times New Roman" w:hAnsi="Times New Roman" w:cs="Times New Roman"/>
+                <w:kern w:val="0"/>
+                <w:sz w:val="24"/>
+                <w:szCs w:val="24"/>
+                <w14:ligatures w14:val="none"/>
+              </w:rPr>
+              <w:t>}</w:t>
             </w:r>
             <w:r>
               <w:rPr>
@@ -1028,7 +1179,18 @@
                 <w:szCs w:val="24"/>
                 <w14:ligatures w14:val="none"/>
               </w:rPr>
-              <w:t>{percent_</w:t>
+              <w:t>{</w:t>
+            </w:r>
+            <w:proofErr w:type="spellStart"/>
+            <w:r>
+              <w:rPr>
+                <w:rFonts w:ascii="Times New Roman" w:eastAsia="Times New Roman" w:hAnsi="Times New Roman" w:cs="Times New Roman"/>
+                <w:kern w:val="0"/>
+                <w:sz w:val="24"/>
+                <w:szCs w:val="24"/>
+                <w14:ligatures w14:val="none"/>
+              </w:rPr>
+              <w:t>percent_</w:t>
             </w:r>
             <w:proofErr w:type="gramStart"/>
             <w:r>
@@ -1039,7 +1201,18 @@
                 <w:szCs w:val="24"/>
                 <w14:ligatures w14:val="none"/>
               </w:rPr>
-              <w:t>android}</w:t>
+              <w:t>android</w:t>
+            </w:r>
+            <w:proofErr w:type="spellEnd"/>
+            <w:r>
+              <w:rPr>
+                <w:rFonts w:ascii="Times New Roman" w:eastAsia="Times New Roman" w:hAnsi="Times New Roman" w:cs="Times New Roman"/>
+                <w:kern w:val="0"/>
+                <w:sz w:val="24"/>
+                <w:szCs w:val="24"/>
+                <w14:ligatures w14:val="none"/>
+              </w:rPr>
+              <w:t>}</w:t>
             </w:r>
             <w:r>
               <w:rPr>
@@ -1351,7 +1524,18 @@
                 <w:szCs w:val="24"/>
                 <w14:ligatures w14:val="none"/>
               </w:rPr>
-              <w:t>{mobile_</w:t>
+              <w:t>{</w:t>
+            </w:r>
+            <w:proofErr w:type="spellStart"/>
+            <w:r>
+              <w:rPr>
+                <w:rFonts w:ascii="Times New Roman" w:eastAsia="Times New Roman" w:hAnsi="Times New Roman" w:cs="Times New Roman"/>
+                <w:kern w:val="0"/>
+                <w:sz w:val="24"/>
+                <w:szCs w:val="24"/>
+                <w14:ligatures w14:val="none"/>
+              </w:rPr>
+              <w:t>mobile_</w:t>
             </w:r>
             <w:proofErr w:type="gramStart"/>
             <w:r>
@@ -1362,7 +1546,18 @@
                 <w:szCs w:val="24"/>
                 <w14:ligatures w14:val="none"/>
               </w:rPr>
-              <w:t>ios}</w:t>
+              <w:t>ios</w:t>
+            </w:r>
+            <w:proofErr w:type="spellEnd"/>
+            <w:r>
+              <w:rPr>
+                <w:rFonts w:ascii="Times New Roman" w:eastAsia="Times New Roman" w:hAnsi="Times New Roman" w:cs="Times New Roman"/>
+                <w:kern w:val="0"/>
+                <w:sz w:val="24"/>
+                <w:szCs w:val="24"/>
+                <w14:ligatures w14:val="none"/>
+              </w:rPr>
+              <w:t>}</w:t>
             </w:r>
             <w:r>
               <w:rPr>
@@ -1425,7 +1620,18 @@
                 <w:szCs w:val="24"/>
                 <w14:ligatures w14:val="none"/>
               </w:rPr>
-              <w:t>{mobile_</w:t>
+              <w:t>{</w:t>
+            </w:r>
+            <w:proofErr w:type="spellStart"/>
+            <w:r>
+              <w:rPr>
+                <w:rFonts w:ascii="Times New Roman" w:eastAsia="Times New Roman" w:hAnsi="Times New Roman" w:cs="Times New Roman"/>
+                <w:kern w:val="0"/>
+                <w:sz w:val="24"/>
+                <w:szCs w:val="24"/>
+                <w14:ligatures w14:val="none"/>
+              </w:rPr>
+              <w:t>mobile_</w:t>
             </w:r>
             <w:proofErr w:type="gramStart"/>
             <w:r>
@@ -1436,7 +1642,18 @@
                 <w:szCs w:val="24"/>
                 <w14:ligatures w14:val="none"/>
               </w:rPr>
-              <w:t>android}</w:t>
+              <w:t>android</w:t>
+            </w:r>
+            <w:proofErr w:type="spellEnd"/>
+            <w:r>
+              <w:rPr>
+                <w:rFonts w:ascii="Times New Roman" w:eastAsia="Times New Roman" w:hAnsi="Times New Roman" w:cs="Times New Roman"/>
+                <w:kern w:val="0"/>
+                <w:sz w:val="24"/>
+                <w:szCs w:val="24"/>
+                <w14:ligatures w14:val="none"/>
+              </w:rPr>
+              <w:t>}</w:t>
             </w:r>
             <w:r>
               <w:rPr>
@@ -1561,7 +1778,18 @@
                 <w:szCs w:val="24"/>
                 <w14:ligatures w14:val="none"/>
               </w:rPr>
-              <w:t>{tablet_</w:t>
+              <w:t>{</w:t>
+            </w:r>
+            <w:proofErr w:type="spellStart"/>
+            <w:r>
+              <w:rPr>
+                <w:rFonts w:ascii="Times New Roman" w:eastAsia="Times New Roman" w:hAnsi="Times New Roman" w:cs="Times New Roman"/>
+                <w:kern w:val="0"/>
+                <w:sz w:val="24"/>
+                <w:szCs w:val="24"/>
+                <w14:ligatures w14:val="none"/>
+              </w:rPr>
+              <w:t>tablet_</w:t>
             </w:r>
             <w:proofErr w:type="gramStart"/>
             <w:r>
@@ -1572,7 +1800,18 @@
                 <w:szCs w:val="24"/>
                 <w14:ligatures w14:val="none"/>
               </w:rPr>
-              <w:t>ios}</w:t>
+              <w:t>ios</w:t>
+            </w:r>
+            <w:proofErr w:type="spellEnd"/>
+            <w:r>
+              <w:rPr>
+                <w:rFonts w:ascii="Times New Roman" w:eastAsia="Times New Roman" w:hAnsi="Times New Roman" w:cs="Times New Roman"/>
+                <w:kern w:val="0"/>
+                <w:sz w:val="24"/>
+                <w:szCs w:val="24"/>
+                <w14:ligatures w14:val="none"/>
+              </w:rPr>
+              <w:t>}</w:t>
             </w:r>
             <w:r>
               <w:rPr>
@@ -1635,7 +1874,18 @@
                 <w:szCs w:val="24"/>
                 <w14:ligatures w14:val="none"/>
               </w:rPr>
-              <w:t>{tablet_</w:t>
+              <w:t>{</w:t>
+            </w:r>
+            <w:proofErr w:type="spellStart"/>
+            <w:r>
+              <w:rPr>
+                <w:rFonts w:ascii="Times New Roman" w:eastAsia="Times New Roman" w:hAnsi="Times New Roman" w:cs="Times New Roman"/>
+                <w:kern w:val="0"/>
+                <w:sz w:val="24"/>
+                <w:szCs w:val="24"/>
+                <w14:ligatures w14:val="none"/>
+              </w:rPr>
+              <w:t>tablet_</w:t>
             </w:r>
             <w:proofErr w:type="gramStart"/>
             <w:r>
@@ -1646,7 +1896,18 @@
                 <w:szCs w:val="24"/>
                 <w14:ligatures w14:val="none"/>
               </w:rPr>
-              <w:t>android}</w:t>
+              <w:t>android</w:t>
+            </w:r>
+            <w:proofErr w:type="spellEnd"/>
+            <w:r>
+              <w:rPr>
+                <w:rFonts w:ascii="Times New Roman" w:eastAsia="Times New Roman" w:hAnsi="Times New Roman" w:cs="Times New Roman"/>
+                <w:kern w:val="0"/>
+                <w:sz w:val="24"/>
+                <w:szCs w:val="24"/>
+                <w14:ligatures w14:val="none"/>
+              </w:rPr>
+              <w:t>}</w:t>
             </w:r>
             <w:r>
               <w:rPr>
@@ -2054,7 +2315,18 @@
                 <w:szCs w:val="24"/>
                 <w14:ligatures w14:val="none"/>
               </w:rPr>
-              <w:t>{pc_</w:t>
+              <w:t>{</w:t>
+            </w:r>
+            <w:proofErr w:type="spellStart"/>
+            <w:r>
+              <w:rPr>
+                <w:rFonts w:ascii="Times New Roman" w:eastAsia="Times New Roman" w:hAnsi="Times New Roman" w:cs="Times New Roman"/>
+                <w:kern w:val="0"/>
+                <w:sz w:val="24"/>
+                <w:szCs w:val="24"/>
+                <w14:ligatures w14:val="none"/>
+              </w:rPr>
+              <w:t>pc_</w:t>
             </w:r>
             <w:proofErr w:type="gramStart"/>
             <w:r>
@@ -2065,7 +2337,18 @@
                 <w:szCs w:val="24"/>
                 <w14:ligatures w14:val="none"/>
               </w:rPr>
-              <w:t>ie}</w:t>
+              <w:t>ie</w:t>
+            </w:r>
+            <w:proofErr w:type="spellEnd"/>
+            <w:r>
+              <w:rPr>
+                <w:rFonts w:ascii="Times New Roman" w:eastAsia="Times New Roman" w:hAnsi="Times New Roman" w:cs="Times New Roman"/>
+                <w:kern w:val="0"/>
+                <w:sz w:val="24"/>
+                <w:szCs w:val="24"/>
+                <w14:ligatures w14:val="none"/>
+              </w:rPr>
+              <w:t>}</w:t>
             </w:r>
             <w:r>
               <w:rPr>
@@ -2315,7 +2598,18 @@
                 <w:szCs w:val="24"/>
                 <w14:ligatures w14:val="none"/>
               </w:rPr>
-              <w:t>{pc_</w:t>
+              <w:t>{</w:t>
+            </w:r>
+            <w:proofErr w:type="spellStart"/>
+            <w:r>
+              <w:rPr>
+                <w:rFonts w:ascii="Times New Roman" w:eastAsia="Times New Roman" w:hAnsi="Times New Roman" w:cs="Times New Roman"/>
+                <w:kern w:val="0"/>
+                <w:sz w:val="24"/>
+                <w:szCs w:val="24"/>
+                <w14:ligatures w14:val="none"/>
+              </w:rPr>
+              <w:t>pc_</w:t>
             </w:r>
             <w:proofErr w:type="gramStart"/>
             <w:r>
@@ -2326,7 +2620,18 @@
                 <w:szCs w:val="24"/>
                 <w14:ligatures w14:val="none"/>
               </w:rPr>
-              <w:t>me}</w:t>
+              <w:t>me</w:t>
+            </w:r>
+            <w:proofErr w:type="spellEnd"/>
+            <w:r>
+              <w:rPr>
+                <w:rFonts w:ascii="Times New Roman" w:eastAsia="Times New Roman" w:hAnsi="Times New Roman" w:cs="Times New Roman"/>
+                <w:kern w:val="0"/>
+                <w:sz w:val="24"/>
+                <w:szCs w:val="24"/>
+                <w14:ligatures w14:val="none"/>
+              </w:rPr>
+              <w:t>}</w:t>
             </w:r>
             <w:r>
               <w:rPr>
@@ -2430,7 +2735,18 @@
                 <w:szCs w:val="24"/>
                 <w14:ligatures w14:val="none"/>
               </w:rPr>
-              <w:t>{ios_</w:t>
+              <w:t>{</w:t>
+            </w:r>
+            <w:proofErr w:type="spellStart"/>
+            <w:r>
+              <w:rPr>
+                <w:rFonts w:ascii="Times New Roman" w:eastAsia="Times New Roman" w:hAnsi="Times New Roman" w:cs="Times New Roman"/>
+                <w:kern w:val="0"/>
+                <w:sz w:val="24"/>
+                <w:szCs w:val="24"/>
+                <w14:ligatures w14:val="none"/>
+              </w:rPr>
+              <w:t>ios_</w:t>
             </w:r>
             <w:proofErr w:type="gramStart"/>
             <w:r>
@@ -2441,7 +2757,18 @@
                 <w:szCs w:val="24"/>
                 <w14:ligatures w14:val="none"/>
               </w:rPr>
-              <w:t>me}</w:t>
+              <w:t>me</w:t>
+            </w:r>
+            <w:proofErr w:type="spellEnd"/>
+            <w:r>
+              <w:rPr>
+                <w:rFonts w:ascii="Times New Roman" w:eastAsia="Times New Roman" w:hAnsi="Times New Roman" w:cs="Times New Roman"/>
+                <w:kern w:val="0"/>
+                <w:sz w:val="24"/>
+                <w:szCs w:val="24"/>
+                <w14:ligatures w14:val="none"/>
+              </w:rPr>
+              <w:t>}</w:t>
             </w:r>
             <w:r>
               <w:rPr>
@@ -2606,7 +2933,18 @@
                 <w:szCs w:val="24"/>
                 <w14:ligatures w14:val="none"/>
               </w:rPr>
-              <w:t>{pc_</w:t>
+              <w:t>{</w:t>
+            </w:r>
+            <w:proofErr w:type="spellStart"/>
+            <w:r>
+              <w:rPr>
+                <w:rFonts w:ascii="Times New Roman" w:eastAsia="Times New Roman" w:hAnsi="Times New Roman" w:cs="Times New Roman"/>
+                <w:kern w:val="0"/>
+                <w:sz w:val="24"/>
+                <w:szCs w:val="24"/>
+                <w14:ligatures w14:val="none"/>
+              </w:rPr>
+              <w:t>pc_</w:t>
             </w:r>
             <w:proofErr w:type="gramStart"/>
             <w:r>
@@ -2617,7 +2955,18 @@
                 <w:szCs w:val="24"/>
                 <w14:ligatures w14:val="none"/>
               </w:rPr>
-              <w:t>gc}</w:t>
+              <w:t>gc</w:t>
+            </w:r>
+            <w:proofErr w:type="spellEnd"/>
+            <w:r>
+              <w:rPr>
+                <w:rFonts w:ascii="Times New Roman" w:eastAsia="Times New Roman" w:hAnsi="Times New Roman" w:cs="Times New Roman"/>
+                <w:kern w:val="0"/>
+                <w:sz w:val="24"/>
+                <w:szCs w:val="24"/>
+                <w14:ligatures w14:val="none"/>
+              </w:rPr>
+              <w:t>}</w:t>
             </w:r>
             <w:r>
               <w:rPr>
@@ -2679,7 +3028,18 @@
                 <w:szCs w:val="24"/>
                 <w14:ligatures w14:val="none"/>
               </w:rPr>
-              <w:t>{mac_</w:t>
+              <w:t>{</w:t>
+            </w:r>
+            <w:proofErr w:type="spellStart"/>
+            <w:r>
+              <w:rPr>
+                <w:rFonts w:ascii="Times New Roman" w:eastAsia="Times New Roman" w:hAnsi="Times New Roman" w:cs="Times New Roman"/>
+                <w:kern w:val="0"/>
+                <w:sz w:val="24"/>
+                <w:szCs w:val="24"/>
+                <w14:ligatures w14:val="none"/>
+              </w:rPr>
+              <w:t>mac_</w:t>
             </w:r>
             <w:proofErr w:type="gramStart"/>
             <w:r>
@@ -2690,7 +3050,18 @@
                 <w:szCs w:val="24"/>
                 <w14:ligatures w14:val="none"/>
               </w:rPr>
-              <w:t>gc}</w:t>
+              <w:t>gc</w:t>
+            </w:r>
+            <w:proofErr w:type="spellEnd"/>
+            <w:r>
+              <w:rPr>
+                <w:rFonts w:ascii="Times New Roman" w:eastAsia="Times New Roman" w:hAnsi="Times New Roman" w:cs="Times New Roman"/>
+                <w:kern w:val="0"/>
+                <w:sz w:val="24"/>
+                <w:szCs w:val="24"/>
+                <w14:ligatures w14:val="none"/>
+              </w:rPr>
+              <w:t>}</w:t>
             </w:r>
             <w:r>
               <w:rPr>
@@ -2752,7 +3123,18 @@
                 <w:szCs w:val="24"/>
                 <w14:ligatures w14:val="none"/>
               </w:rPr>
-              <w:t>{ios_</w:t>
+              <w:t>{</w:t>
+            </w:r>
+            <w:proofErr w:type="spellStart"/>
+            <w:r>
+              <w:rPr>
+                <w:rFonts w:ascii="Times New Roman" w:eastAsia="Times New Roman" w:hAnsi="Times New Roman" w:cs="Times New Roman"/>
+                <w:kern w:val="0"/>
+                <w:sz w:val="24"/>
+                <w:szCs w:val="24"/>
+                <w14:ligatures w14:val="none"/>
+              </w:rPr>
+              <w:t>ios_</w:t>
             </w:r>
             <w:proofErr w:type="gramStart"/>
             <w:r>
@@ -2763,7 +3145,18 @@
                 <w:szCs w:val="24"/>
                 <w14:ligatures w14:val="none"/>
               </w:rPr>
-              <w:t>gc}</w:t>
+              <w:t>gc</w:t>
+            </w:r>
+            <w:proofErr w:type="spellEnd"/>
+            <w:r>
+              <w:rPr>
+                <w:rFonts w:ascii="Times New Roman" w:eastAsia="Times New Roman" w:hAnsi="Times New Roman" w:cs="Times New Roman"/>
+                <w:kern w:val="0"/>
+                <w:sz w:val="24"/>
+                <w:szCs w:val="24"/>
+                <w14:ligatures w14:val="none"/>
+              </w:rPr>
+              <w:t>}</w:t>
             </w:r>
             <w:r>
               <w:rPr>
@@ -2928,7 +3321,18 @@
                 <w:szCs w:val="24"/>
                 <w14:ligatures w14:val="none"/>
               </w:rPr>
-              <w:t>{pc_</w:t>
+              <w:t>{</w:t>
+            </w:r>
+            <w:proofErr w:type="spellStart"/>
+            <w:r>
+              <w:rPr>
+                <w:rFonts w:ascii="Times New Roman" w:eastAsia="Times New Roman" w:hAnsi="Times New Roman" w:cs="Times New Roman"/>
+                <w:kern w:val="0"/>
+                <w:sz w:val="24"/>
+                <w:szCs w:val="24"/>
+                <w14:ligatures w14:val="none"/>
+              </w:rPr>
+              <w:t>pc_</w:t>
             </w:r>
             <w:proofErr w:type="gramStart"/>
             <w:r>
@@ -2939,7 +3343,18 @@
                 <w:szCs w:val="24"/>
                 <w14:ligatures w14:val="none"/>
               </w:rPr>
-              <w:t>mf}</w:t>
+              <w:t>mf</w:t>
+            </w:r>
+            <w:proofErr w:type="spellEnd"/>
+            <w:r>
+              <w:rPr>
+                <w:rFonts w:ascii="Times New Roman" w:eastAsia="Times New Roman" w:hAnsi="Times New Roman" w:cs="Times New Roman"/>
+                <w:kern w:val="0"/>
+                <w:sz w:val="24"/>
+                <w:szCs w:val="24"/>
+                <w14:ligatures w14:val="none"/>
+              </w:rPr>
+              <w:t>}</w:t>
             </w:r>
             <w:r>
               <w:rPr>
@@ -3001,7 +3416,18 @@
                 <w:szCs w:val="24"/>
                 <w14:ligatures w14:val="none"/>
               </w:rPr>
-              <w:t>{mac_</w:t>
+              <w:t>{</w:t>
+            </w:r>
+            <w:proofErr w:type="spellStart"/>
+            <w:r>
+              <w:rPr>
+                <w:rFonts w:ascii="Times New Roman" w:eastAsia="Times New Roman" w:hAnsi="Times New Roman" w:cs="Times New Roman"/>
+                <w:kern w:val="0"/>
+                <w:sz w:val="24"/>
+                <w:szCs w:val="24"/>
+                <w14:ligatures w14:val="none"/>
+              </w:rPr>
+              <w:t>mac_</w:t>
             </w:r>
             <w:proofErr w:type="gramStart"/>
             <w:r>
@@ -3012,7 +3438,18 @@
                 <w:szCs w:val="24"/>
                 <w14:ligatures w14:val="none"/>
               </w:rPr>
-              <w:t>mf}</w:t>
+              <w:t>mf</w:t>
+            </w:r>
+            <w:proofErr w:type="spellEnd"/>
+            <w:r>
+              <w:rPr>
+                <w:rFonts w:ascii="Times New Roman" w:eastAsia="Times New Roman" w:hAnsi="Times New Roman" w:cs="Times New Roman"/>
+                <w:kern w:val="0"/>
+                <w:sz w:val="24"/>
+                <w:szCs w:val="24"/>
+                <w14:ligatures w14:val="none"/>
+              </w:rPr>
+              <w:t>}</w:t>
             </w:r>
             <w:r>
               <w:rPr>
@@ -3074,7 +3511,18 @@
                 <w:szCs w:val="24"/>
                 <w14:ligatures w14:val="none"/>
               </w:rPr>
-              <w:t>{ios_</w:t>
+              <w:t>{</w:t>
+            </w:r>
+            <w:proofErr w:type="spellStart"/>
+            <w:r>
+              <w:rPr>
+                <w:rFonts w:ascii="Times New Roman" w:eastAsia="Times New Roman" w:hAnsi="Times New Roman" w:cs="Times New Roman"/>
+                <w:kern w:val="0"/>
+                <w:sz w:val="24"/>
+                <w:szCs w:val="24"/>
+                <w14:ligatures w14:val="none"/>
+              </w:rPr>
+              <w:t>ios_</w:t>
             </w:r>
             <w:proofErr w:type="gramStart"/>
             <w:r>
@@ -3085,7 +3533,18 @@
                 <w:szCs w:val="24"/>
                 <w14:ligatures w14:val="none"/>
               </w:rPr>
-              <w:t>mf}</w:t>
+              <w:t>mf</w:t>
+            </w:r>
+            <w:proofErr w:type="spellEnd"/>
+            <w:r>
+              <w:rPr>
+                <w:rFonts w:ascii="Times New Roman" w:eastAsia="Times New Roman" w:hAnsi="Times New Roman" w:cs="Times New Roman"/>
+                <w:kern w:val="0"/>
+                <w:sz w:val="24"/>
+                <w:szCs w:val="24"/>
+                <w14:ligatures w14:val="none"/>
+              </w:rPr>
+              <w:t>}</w:t>
             </w:r>
             <w:r>
               <w:rPr>
@@ -3292,7 +3751,18 @@
                 <w:szCs w:val="24"/>
                 <w14:ligatures w14:val="none"/>
               </w:rPr>
-              <w:t>{mac_</w:t>
+              <w:t>{</w:t>
+            </w:r>
+            <w:proofErr w:type="spellStart"/>
+            <w:r>
+              <w:rPr>
+                <w:rFonts w:ascii="Times New Roman" w:eastAsia="Times New Roman" w:hAnsi="Times New Roman" w:cs="Times New Roman"/>
+                <w:kern w:val="0"/>
+                <w:sz w:val="24"/>
+                <w:szCs w:val="24"/>
+                <w14:ligatures w14:val="none"/>
+              </w:rPr>
+              <w:t>mac_</w:t>
             </w:r>
             <w:proofErr w:type="gramStart"/>
             <w:r>
@@ -3305,6 +3775,7 @@
               </w:rPr>
               <w:t>safari</w:t>
             </w:r>
+            <w:proofErr w:type="spellEnd"/>
             <w:r>
               <w:rPr>
                 <w:rFonts w:ascii="Times New Roman" w:eastAsia="Times New Roman" w:hAnsi="Times New Roman" w:cs="Times New Roman"/>
@@ -3375,7 +3846,18 @@
                 <w:szCs w:val="24"/>
                 <w14:ligatures w14:val="none"/>
               </w:rPr>
-              <w:t>{ios_</w:t>
+              <w:t>{</w:t>
+            </w:r>
+            <w:proofErr w:type="spellStart"/>
+            <w:r>
+              <w:rPr>
+                <w:rFonts w:ascii="Times New Roman" w:eastAsia="Times New Roman" w:hAnsi="Times New Roman" w:cs="Times New Roman"/>
+                <w:kern w:val="0"/>
+                <w:sz w:val="24"/>
+                <w:szCs w:val="24"/>
+                <w14:ligatures w14:val="none"/>
+              </w:rPr>
+              <w:t>ios_</w:t>
             </w:r>
             <w:proofErr w:type="gramStart"/>
             <w:r>
@@ -3386,7 +3868,18 @@
                 <w:szCs w:val="24"/>
                 <w14:ligatures w14:val="none"/>
               </w:rPr>
-              <w:t>safari}</w:t>
+              <w:t>safari</w:t>
+            </w:r>
+            <w:proofErr w:type="spellEnd"/>
+            <w:r>
+              <w:rPr>
+                <w:rFonts w:ascii="Times New Roman" w:eastAsia="Times New Roman" w:hAnsi="Times New Roman" w:cs="Times New Roman"/>
+                <w:kern w:val="0"/>
+                <w:sz w:val="24"/>
+                <w:szCs w:val="24"/>
+                <w14:ligatures w14:val="none"/>
+              </w:rPr>
+              <w:t>}</w:t>
             </w:r>
             <w:r>
               <w:rPr>
@@ -3552,7 +4045,18 @@
                 <w:szCs w:val="24"/>
                 <w14:ligatures w14:val="none"/>
               </w:rPr>
-              <w:t>{pc_</w:t>
+              <w:t>{</w:t>
+            </w:r>
+            <w:proofErr w:type="spellStart"/>
+            <w:r>
+              <w:rPr>
+                <w:rFonts w:ascii="Times New Roman" w:eastAsia="Times New Roman" w:hAnsi="Times New Roman" w:cs="Times New Roman"/>
+                <w:kern w:val="0"/>
+                <w:sz w:val="24"/>
+                <w:szCs w:val="24"/>
+                <w14:ligatures w14:val="none"/>
+              </w:rPr>
+              <w:t>pc_</w:t>
             </w:r>
             <w:proofErr w:type="gramStart"/>
             <w:r>
@@ -3563,7 +4067,18 @@
                 <w:szCs w:val="24"/>
                 <w14:ligatures w14:val="none"/>
               </w:rPr>
-              <w:t>other}</w:t>
+              <w:t>other</w:t>
+            </w:r>
+            <w:proofErr w:type="spellEnd"/>
+            <w:r>
+              <w:rPr>
+                <w:rFonts w:ascii="Times New Roman" w:eastAsia="Times New Roman" w:hAnsi="Times New Roman" w:cs="Times New Roman"/>
+                <w:kern w:val="0"/>
+                <w:sz w:val="24"/>
+                <w:szCs w:val="24"/>
+                <w14:ligatures w14:val="none"/>
+              </w:rPr>
+              <w:t>}</w:t>
             </w:r>
             <w:r>
               <w:rPr>
@@ -3625,7 +4140,18 @@
                 <w:szCs w:val="24"/>
                 <w14:ligatures w14:val="none"/>
               </w:rPr>
-              <w:t>{mac_</w:t>
+              <w:t>{</w:t>
+            </w:r>
+            <w:proofErr w:type="spellStart"/>
+            <w:r>
+              <w:rPr>
+                <w:rFonts w:ascii="Times New Roman" w:eastAsia="Times New Roman" w:hAnsi="Times New Roman" w:cs="Times New Roman"/>
+                <w:kern w:val="0"/>
+                <w:sz w:val="24"/>
+                <w:szCs w:val="24"/>
+                <w14:ligatures w14:val="none"/>
+              </w:rPr>
+              <w:t>mac_</w:t>
             </w:r>
             <w:proofErr w:type="gramStart"/>
             <w:r>
@@ -3636,7 +4162,18 @@
                 <w:szCs w:val="24"/>
                 <w14:ligatures w14:val="none"/>
               </w:rPr>
-              <w:t>other}</w:t>
+              <w:t>other</w:t>
+            </w:r>
+            <w:proofErr w:type="spellEnd"/>
+            <w:r>
+              <w:rPr>
+                <w:rFonts w:ascii="Times New Roman" w:eastAsia="Times New Roman" w:hAnsi="Times New Roman" w:cs="Times New Roman"/>
+                <w:kern w:val="0"/>
+                <w:sz w:val="24"/>
+                <w:szCs w:val="24"/>
+                <w14:ligatures w14:val="none"/>
+              </w:rPr>
+              <w:t>}</w:t>
             </w:r>
             <w:r>
               <w:rPr>
@@ -3698,7 +4235,18 @@
                 <w:szCs w:val="24"/>
                 <w14:ligatures w14:val="none"/>
               </w:rPr>
-              <w:t>{ios_</w:t>
+              <w:t>{</w:t>
+            </w:r>
+            <w:proofErr w:type="spellStart"/>
+            <w:r>
+              <w:rPr>
+                <w:rFonts w:ascii="Times New Roman" w:eastAsia="Times New Roman" w:hAnsi="Times New Roman" w:cs="Times New Roman"/>
+                <w:kern w:val="0"/>
+                <w:sz w:val="24"/>
+                <w:szCs w:val="24"/>
+                <w14:ligatures w14:val="none"/>
+              </w:rPr>
+              <w:t>ios_</w:t>
             </w:r>
             <w:proofErr w:type="gramStart"/>
             <w:r>
@@ -3709,7 +4257,18 @@
                 <w:szCs w:val="24"/>
                 <w14:ligatures w14:val="none"/>
               </w:rPr>
-              <w:t>other}</w:t>
+              <w:t>other</w:t>
+            </w:r>
+            <w:proofErr w:type="spellEnd"/>
+            <w:r>
+              <w:rPr>
+                <w:rFonts w:ascii="Times New Roman" w:eastAsia="Times New Roman" w:hAnsi="Times New Roman" w:cs="Times New Roman"/>
+                <w:kern w:val="0"/>
+                <w:sz w:val="24"/>
+                <w:szCs w:val="24"/>
+                <w14:ligatures w14:val="none"/>
+              </w:rPr>
+              <w:t>}</w:t>
             </w:r>
             <w:r>
               <w:rPr>

</xml_diff>